<commit_message>
Final Smart Task Analyzer
</commit_message>
<xml_diff>
--- a/Command.docx
+++ b/Command.docx
@@ -1396,41 +1396,6 @@
                 <w:sz w:val="24"/>
                 <w:szCs w:val="24"/>
               </w:rPr>
-              <w:t xml:space="preserve">├── backend/               ← </w:t>
-            </w:r>
-            <w:proofErr w:type="spellStart"/>
-            <w:r>
-              <w:rPr>
-                <w:rFonts w:ascii="Times New Roman" w:eastAsia="Times New Roman" w:hAnsi="Times New Roman" w:cs="Times New Roman"/>
-                <w:sz w:val="24"/>
-                <w:szCs w:val="24"/>
-              </w:rPr>
-              <w:t>Django</w:t>
-            </w:r>
-            <w:proofErr w:type="spellEnd"/>
-            <w:r>
-              <w:rPr>
-                <w:rFonts w:ascii="Times New Roman" w:eastAsia="Times New Roman" w:hAnsi="Times New Roman" w:cs="Times New Roman"/>
-                <w:sz w:val="24"/>
-                <w:szCs w:val="24"/>
-              </w:rPr>
-              <w:t xml:space="preserve"> backend root  </w:t>
-            </w:r>
-          </w:p>
-          <w:p>
-            <w:pPr>
-              <w:rPr>
-                <w:rFonts w:ascii="Times New Roman" w:eastAsia="Times New Roman" w:hAnsi="Times New Roman" w:cs="Times New Roman"/>
-                <w:sz w:val="24"/>
-                <w:szCs w:val="24"/>
-              </w:rPr>
-            </w:pPr>
-            <w:r>
-              <w:rPr>
-                <w:rFonts w:ascii="Times New Roman" w:eastAsia="Times New Roman" w:hAnsi="Times New Roman" w:cs="Times New Roman"/>
-                <w:sz w:val="24"/>
-                <w:szCs w:val="24"/>
-              </w:rPr>
               <w:t xml:space="preserve">│   ├── manage.py           ← command-line utility to run </w:t>
             </w:r>
             <w:proofErr w:type="spellStart"/>
@@ -2850,7 +2815,7 @@
                 <wp:inline distT="0" distB="0" distL="0" distR="0">
                   <wp:extent cx="5943600" cy="3343275"/>
                   <wp:effectExtent l="19050" t="0" r="0" b="0"/>
-                  <wp:docPr id="3" name="Picture 2" descr="Screenshot 2025-11-30 124644.png"/>
+                  <wp:docPr id="7" name="Picture 6" descr="Screenshot 2025-12-01 083757.png"/>
                   <wp:cNvGraphicFramePr>
                     <a:graphicFrameLocks xmlns:a="http://schemas.openxmlformats.org/drawingml/2006/main" noChangeAspect="1"/>
                   </wp:cNvGraphicFramePr>
@@ -2858,7 +2823,7 @@
                     <a:graphicData uri="http://schemas.openxmlformats.org/drawingml/2006/picture">
                       <pic:pic xmlns:pic="http://schemas.openxmlformats.org/drawingml/2006/picture">
                         <pic:nvPicPr>
-                          <pic:cNvPr id="0" name="Screenshot 2025-11-30 124644.png"/>
+                          <pic:cNvPr id="0" name="Screenshot 2025-12-01 083757.png"/>
                           <pic:cNvPicPr/>
                         </pic:nvPicPr>
                         <pic:blipFill>
@@ -2895,7 +2860,7 @@
                 <wp:inline distT="0" distB="0" distL="0" distR="0">
                   <wp:extent cx="5943600" cy="3343275"/>
                   <wp:effectExtent l="19050" t="0" r="0" b="0"/>
-                  <wp:docPr id="4" name="Picture 3" descr="Screenshot 2025-11-30 124702.png"/>
+                  <wp:docPr id="8" name="Picture 7" descr="Screenshot 2025-12-01 083807.png"/>
                   <wp:cNvGraphicFramePr>
                     <a:graphicFrameLocks xmlns:a="http://schemas.openxmlformats.org/drawingml/2006/main" noChangeAspect="1"/>
                   </wp:cNvGraphicFramePr>
@@ -2903,7 +2868,7 @@
                     <a:graphicData uri="http://schemas.openxmlformats.org/drawingml/2006/picture">
                       <pic:pic xmlns:pic="http://schemas.openxmlformats.org/drawingml/2006/picture">
                         <pic:nvPicPr>
-                          <pic:cNvPr id="0" name="Screenshot 2025-11-30 124702.png"/>
+                          <pic:cNvPr id="0" name="Screenshot 2025-12-01 083807.png"/>
                           <pic:cNvPicPr/>
                         </pic:nvPicPr>
                         <pic:blipFill>
@@ -2941,7 +2906,7 @@
                 <wp:inline distT="0" distB="0" distL="0" distR="0">
                   <wp:extent cx="5943600" cy="3343275"/>
                   <wp:effectExtent l="19050" t="0" r="0" b="0"/>
-                  <wp:docPr id="5" name="Picture 4" descr="Screenshot 2025-11-30 124719.png"/>
+                  <wp:docPr id="9" name="Picture 8" descr="Screenshot 2025-12-01 083820.png"/>
                   <wp:cNvGraphicFramePr>
                     <a:graphicFrameLocks xmlns:a="http://schemas.openxmlformats.org/drawingml/2006/main" noChangeAspect="1"/>
                   </wp:cNvGraphicFramePr>
@@ -2949,11 +2914,11 @@
                     <a:graphicData uri="http://schemas.openxmlformats.org/drawingml/2006/picture">
                       <pic:pic xmlns:pic="http://schemas.openxmlformats.org/drawingml/2006/picture">
                         <pic:nvPicPr>
-                          <pic:cNvPr id="0" name="Screenshot 2025-11-30 124719.png"/>
+                          <pic:cNvPr id="0" name="Screenshot 2025-12-01 083820.png"/>
                           <pic:cNvPicPr/>
                         </pic:nvPicPr>
                         <pic:blipFill>
-                          <a:blip r:embed="rId8" cstate="print"/>
+                          <a:blip r:embed="rId8"/>
                           <a:stretch>
                             <a:fillRect/>
                           </a:stretch>
@@ -3050,9 +3015,9 @@
               </w:rPr>
               <w:drawing>
                 <wp:inline distT="0" distB="0" distL="0" distR="0">
-                  <wp:extent cx="5943600" cy="3345815"/>
+                  <wp:extent cx="5943600" cy="3343275"/>
                   <wp:effectExtent l="19050" t="0" r="0" b="0"/>
-                  <wp:docPr id="6" name="Picture 4"/>
+                  <wp:docPr id="10" name="Picture 9" descr="Screenshot 2025-12-01 083833.png"/>
                   <wp:cNvGraphicFramePr>
                     <a:graphicFrameLocks xmlns:a="http://schemas.openxmlformats.org/drawingml/2006/main" noChangeAspect="1"/>
                   </wp:cNvGraphicFramePr>
@@ -3060,33 +3025,23 @@
                     <a:graphicData uri="http://schemas.openxmlformats.org/drawingml/2006/picture">
                       <pic:pic xmlns:pic="http://schemas.openxmlformats.org/drawingml/2006/picture">
                         <pic:nvPicPr>
-                          <pic:cNvPr id="0" name="Picture 4"/>
-                          <pic:cNvPicPr>
-                            <a:picLocks noChangeAspect="1" noChangeArrowheads="1"/>
-                          </pic:cNvPicPr>
+                          <pic:cNvPr id="0" name="Screenshot 2025-12-01 083833.png"/>
+                          <pic:cNvPicPr/>
                         </pic:nvPicPr>
                         <pic:blipFill>
                           <a:blip r:embed="rId9"/>
-                          <a:srcRect/>
                           <a:stretch>
                             <a:fillRect/>
                           </a:stretch>
                         </pic:blipFill>
-                        <pic:spPr bwMode="auto">
+                        <pic:spPr>
                           <a:xfrm>
                             <a:off x="0" y="0"/>
-                            <a:ext cx="5943600" cy="3345815"/>
+                            <a:ext cx="5943600" cy="3343275"/>
                           </a:xfrm>
                           <a:prstGeom prst="rect">
                             <a:avLst/>
                           </a:prstGeom>
-                          <a:noFill/>
-                          <a:ln w="9525">
-                            <a:noFill/>
-                            <a:miter lim="800000"/>
-                            <a:headEnd/>
-                            <a:tailEnd/>
-                          </a:ln>
                         </pic:spPr>
                       </pic:pic>
                     </a:graphicData>

</xml_diff>